<commit_message>
Include proper,detailed assistant script
</commit_message>
<xml_diff>
--- a/documentation/User Study Script.docx
+++ b/documentation/User Study Script.docx
@@ -3,21 +3,225 @@
 <w:document xmlns:wpc="http://schemas.microsoft.com/office/word/2010/wordprocessingCanvas" xmlns:cx="http://schemas.microsoft.com/office/drawing/2014/chartex" xmlns:cx1="http://schemas.microsoft.com/office/drawing/2015/9/8/chartex" xmlns:cx2="http://schemas.microsoft.com/office/drawing/2015/10/21/chartex" xmlns:cx3="http://schemas.microsoft.com/office/drawing/2016/5/9/chartex" xmlns:cx4="http://schemas.microsoft.com/office/drawing/2016/5/10/chartex" xmlns:cx5="http://schemas.microsoft.com/office/drawing/2016/5/11/chartex" xmlns:cx6="http://schemas.microsoft.com/office/drawing/2016/5/12/chartex" xmlns:cx7="http://schemas.microsoft.com/office/drawing/2016/5/13/chartex" xmlns:cx8="http://schemas.microsoft.com/office/drawing/2016/5/14/chartex" xmlns:mc="http://schemas.openxmlformats.org/markup-compatibility/2006" xmlns:aink="http://schemas.microsoft.com/office/drawing/2016/ink" xmlns:am3d="http://schemas.microsoft.com/office/drawing/2017/model3d" xmlns:o="urn:schemas-microsoft-com:office:office" xmlns:r="http://schemas.openxmlformats.org/officeDocument/2006/relationships" xmlns:m="http://schemas.openxmlformats.org/officeDocument/2006/math" xmlns:v="urn:schemas-microsoft-com:vml" xmlns:wp14="http://schemas.microsoft.com/office/word/2010/wordprocessingDrawing" xmlns:wp="http://schemas.openxmlformats.org/drawingml/2006/wordprocessingDrawing" xmlns:w10="urn:schemas-microsoft-com:office:word" xmlns:w="http://schemas.openxmlformats.org/wordprocessingml/2006/main" xmlns:w14="http://schemas.microsoft.com/office/word/2010/wordml" xmlns:w15="http://schemas.microsoft.com/office/word/2012/wordml" xmlns:w16cid="http://schemas.microsoft.com/office/word/2016/wordml/cid" xmlns:w16se="http://schemas.microsoft.com/office/word/2015/wordml/symex" xmlns:wpg="http://schemas.microsoft.com/office/word/2010/wordprocessingGroup" xmlns:wpi="http://schemas.microsoft.com/office/word/2010/wordprocessingInk" xmlns:wne="http://schemas.microsoft.com/office/word/2006/wordml" xmlns:wps="http://schemas.microsoft.com/office/word/2010/wordprocessingShape" mc:Ignorable="w14 w15 w16se w16cid wp14">
   <w:body>
     <w:p>
-      <w:r>
-        <w:t>User Study Script</w:t>
-      </w:r>
-    </w:p>
-    <w:p>
-      <w:pPr>
-        <w:rPr>
-          <w:b/>
-        </w:rPr>
-      </w:pPr>
-      <w:r>
-        <w:rPr>
-          <w:b/>
-        </w:rPr>
-        <w:t>Setup</w:t>
+      <w:pPr>
+        <w:rPr>
+          <w:b/>
+          <w:u w:val="single"/>
+        </w:rPr>
+      </w:pPr>
+      <w:r>
+        <w:rPr>
+          <w:b/>
+          <w:u w:val="single"/>
+        </w:rPr>
+        <w:t xml:space="preserve">NRI-CSA User Study </w:t>
+      </w:r>
+      <w:r>
+        <w:rPr>
+          <w:b/>
+          <w:u w:val="single"/>
+        </w:rPr>
+        <w:t>Steps/Script</w:t>
+      </w:r>
+    </w:p>
+    <w:p>
+      <w:pPr>
+        <w:rPr>
+          <w:b/>
+        </w:rPr>
+      </w:pPr>
+      <w:r>
+        <w:rPr>
+          <w:b/>
+        </w:rPr>
+        <w:t>Before User Arrives</w:t>
+      </w:r>
+    </w:p>
+    <w:p>
+      <w:pPr>
+        <w:pStyle w:val="ListParagraph"/>
+        <w:numPr>
+          <w:ilvl w:val="0"/>
+          <w:numId w:val="1"/>
+        </w:numPr>
+      </w:pPr>
+      <w:r>
+        <w:t>Attach ablation phantom</w:t>
+      </w:r>
+    </w:p>
+    <w:p>
+      <w:pPr>
+        <w:pStyle w:val="ListParagraph"/>
+        <w:numPr>
+          <w:ilvl w:val="0"/>
+          <w:numId w:val="1"/>
+        </w:numPr>
+      </w:pPr>
+      <w:r>
+        <w:t xml:space="preserve">Start </w:t>
+      </w:r>
+      <w:r>
+        <w:t>robot</w:t>
+      </w:r>
+      <w:r>
+        <w:t xml:space="preserve"> (</w:t>
+      </w:r>
+      <w:proofErr w:type="spellStart"/>
+      <w:r>
+        <w:t>roslaunch</w:t>
+      </w:r>
+      <w:proofErr w:type="spellEnd"/>
+      <w:r>
+        <w:t xml:space="preserve"> </w:t>
+      </w:r>
+      <w:proofErr w:type="spellStart"/>
+      <w:r>
+        <w:t>dvrk_nri_robot</w:t>
+      </w:r>
+      <w:proofErr w:type="spellEnd"/>
+      <w:r>
+        <w:t xml:space="preserve"> </w:t>
+      </w:r>
+      <w:proofErr w:type="spellStart"/>
+      <w:r>
+        <w:t>dvrk_nri_teleop_</w:t>
+      </w:r>
+      <w:proofErr w:type="gramStart"/>
+      <w:r>
+        <w:t>vu.launch</w:t>
+      </w:r>
+      <w:proofErr w:type="spellEnd"/>
+      <w:proofErr w:type="gramEnd"/>
+      <w:r>
+        <w:t xml:space="preserve"> </w:t>
+      </w:r>
+      <w:proofErr w:type="spellStart"/>
+      <w:r>
+        <w:t>organ_letter</w:t>
+      </w:r>
+      <w:r>
+        <w:rPr>
+          <w:rFonts w:ascii="Cambria Math" w:hAnsi="Cambria Math" w:cs="Cambria Math"/>
+        </w:rPr>
+        <w:t>≔</w:t>
+      </w:r>
+      <w:r>
+        <w:t>A</w:t>
+      </w:r>
+      <w:proofErr w:type="spellEnd"/>
+      <w:r>
+        <w:t>)</w:t>
+      </w:r>
+      <w:r>
+        <w:t xml:space="preserve">, force sensor, </w:t>
+      </w:r>
+      <w:proofErr w:type="spellStart"/>
+      <w:r>
+        <w:t>microntracker</w:t>
+      </w:r>
+      <w:proofErr w:type="spellEnd"/>
+      <w:r>
+        <w:t xml:space="preserve">, </w:t>
+      </w:r>
+      <w:proofErr w:type="spellStart"/>
+      <w:r>
+        <w:t>dvrk_vision</w:t>
+      </w:r>
+      <w:proofErr w:type="spellEnd"/>
+      <w:r>
+        <w:t xml:space="preserve"> (</w:t>
+      </w:r>
+      <w:proofErr w:type="spellStart"/>
+      <w:r>
+        <w:t>roslaunch</w:t>
+      </w:r>
+      <w:proofErr w:type="spellEnd"/>
+      <w:r>
+        <w:t xml:space="preserve"> </w:t>
+      </w:r>
+      <w:proofErr w:type="spellStart"/>
+      <w:r>
+        <w:t>dvrk_vision</w:t>
+      </w:r>
+      <w:proofErr w:type="spellEnd"/>
+      <w:r>
+        <w:t xml:space="preserve"> </w:t>
+      </w:r>
+      <w:proofErr w:type="spellStart"/>
+      <w:r>
+        <w:t>user_study_vu.launch</w:t>
+      </w:r>
+      <w:proofErr w:type="spellEnd"/>
+      <w:r>
+        <w:t>)</w:t>
+      </w:r>
+    </w:p>
+    <w:p>
+      <w:pPr>
+        <w:rPr>
+          <w:b/>
+        </w:rPr>
+      </w:pPr>
+      <w:r>
+        <w:rPr>
+          <w:b/>
+        </w:rPr>
+        <w:t>User Arrives</w:t>
+      </w:r>
+    </w:p>
+    <w:p>
+      <w:pPr>
+        <w:pStyle w:val="ListParagraph"/>
+        <w:numPr>
+          <w:ilvl w:val="0"/>
+          <w:numId w:val="2"/>
+        </w:numPr>
+      </w:pPr>
+      <w:r>
+        <w:t>Consent form</w:t>
+      </w:r>
+    </w:p>
+    <w:p>
+      <w:pPr>
+        <w:pStyle w:val="ListParagraph"/>
+        <w:numPr>
+          <w:ilvl w:val="0"/>
+          <w:numId w:val="2"/>
+        </w:numPr>
+      </w:pPr>
+      <w:r>
+        <w:t>Payment information form (required at VU)</w:t>
+      </w:r>
+    </w:p>
+    <w:p>
+      <w:pPr>
+        <w:pStyle w:val="ListParagraph"/>
+        <w:numPr>
+          <w:ilvl w:val="0"/>
+          <w:numId w:val="2"/>
+        </w:numPr>
+      </w:pPr>
+      <w:r>
+        <w:t xml:space="preserve">Pre-Experiment Questionnaire </w:t>
+      </w:r>
+      <w:r>
+        <w:t xml:space="preserve">– </w:t>
+      </w:r>
+      <w:r>
+        <w:t>give the user an ID</w:t>
+      </w:r>
+    </w:p>
+    <w:p>
+      <w:pPr>
+        <w:rPr>
+          <w:b/>
+        </w:rPr>
+      </w:pPr>
+      <w:r>
+        <w:rPr>
+          <w:b/>
+        </w:rPr>
+        <w:t>User Orientation</w:t>
       </w:r>
     </w:p>
     <w:p>
@@ -27,25 +231,34 @@
           <w:ilvl w:val="0"/>
           <w:numId w:val="3"/>
         </w:numPr>
-      </w:pPr>
-      <w:r>
-        <w:t xml:space="preserve">Setup </w:t>
+        <w:rPr>
+          <w:b/>
+        </w:rPr>
+      </w:pPr>
+      <w:r>
+        <w:t>Start StudyControl.py</w:t>
+      </w:r>
+      <w:r>
+        <w:t xml:space="preserve"> (</w:t>
       </w:r>
       <w:proofErr w:type="spellStart"/>
       <w:r>
-        <w:t>dVRK</w:t>
+        <w:t>rosrun</w:t>
       </w:r>
       <w:proofErr w:type="spellEnd"/>
       <w:r>
-        <w:t xml:space="preserve"> – turn on, start </w:t>
+        <w:t xml:space="preserve"> </w:t>
       </w:r>
       <w:proofErr w:type="spellStart"/>
       <w:r>
-        <w:t>teleop</w:t>
+        <w:t>dvrk_nri_robot</w:t>
       </w:r>
       <w:proofErr w:type="spellEnd"/>
       <w:r>
-        <w:t>, start MATLAB, start user study control script</w:t>
+        <w:t xml:space="preserve"> StudyControl.py)</w:t>
+      </w:r>
+      <w:r>
+        <w:t>, let user drive to learn the system</w:t>
       </w:r>
     </w:p>
     <w:p>
@@ -55,216 +268,427 @@
           <w:ilvl w:val="0"/>
           <w:numId w:val="3"/>
         </w:numPr>
-      </w:pPr>
-      <w:r>
-        <w:t>Make sure ablation phantom is attached for the first half of the study</w:t>
-      </w:r>
-    </w:p>
-    <w:p>
-      <w:pPr>
-        <w:rPr>
-          <w:b/>
-        </w:rPr>
-      </w:pPr>
-      <w:r>
-        <w:rPr>
-          <w:b/>
-        </w:rPr>
-        <w:t>Introduction + training</w:t>
-      </w:r>
-    </w:p>
-    <w:p>
-      <w:pPr>
-        <w:pStyle w:val="ListParagraph"/>
-        <w:numPr>
-          <w:ilvl w:val="0"/>
-          <w:numId w:val="1"/>
-        </w:numPr>
-        <w:rPr>
-          <w:b/>
-          <w:u w:val="single"/>
-        </w:rPr>
-      </w:pPr>
-      <w:r>
-        <w:t xml:space="preserve">Welcome user – give them </w:t>
-      </w:r>
-      <w:r>
-        <w:rPr>
-          <w:b/>
-          <w:u w:val="single"/>
-        </w:rPr>
-        <w:t>consent form</w:t>
-      </w:r>
-    </w:p>
-    <w:p>
-      <w:pPr>
-        <w:pStyle w:val="ListParagraph"/>
-        <w:numPr>
-          <w:ilvl w:val="1"/>
-          <w:numId w:val="2"/>
-        </w:numPr>
-      </w:pPr>
-      <w:r>
-        <w:t>Session ID is tracked in recording, so assign one</w:t>
-      </w:r>
-      <w:r>
-        <w:t xml:space="preserve"> as you’d like</w:t>
-      </w:r>
-    </w:p>
-    <w:p>
-      <w:pPr>
-        <w:pStyle w:val="ListParagraph"/>
-        <w:numPr>
-          <w:ilvl w:val="0"/>
-          <w:numId w:val="2"/>
-        </w:numPr>
-        <w:rPr>
-          <w:u w:val="single"/>
-        </w:rPr>
-      </w:pPr>
-      <w:r>
-        <w:t xml:space="preserve">User is invited to sit at the console, teach them how to telemanipulate using </w:t>
-      </w:r>
-      <w:r>
-        <w:rPr>
-          <w:u w:val="single"/>
-        </w:rPr>
-        <w:t xml:space="preserve">mode </w:t>
-      </w:r>
-      <w:r>
-        <w:rPr>
-          <w:u w:val="single"/>
-        </w:rPr>
-        <w:t>(</w:t>
-      </w:r>
-      <w:r>
-        <w:rPr>
-          <w:u w:val="single"/>
-        </w:rPr>
-        <w:t>1</w:t>
-      </w:r>
-      <w:r>
-        <w:rPr>
-          <w:u w:val="single"/>
-        </w:rPr>
-        <w:t>)</w:t>
-      </w:r>
-    </w:p>
-    <w:p>
-      <w:pPr>
-        <w:rPr>
-          <w:b/>
-        </w:rPr>
-      </w:pPr>
-      <w:r>
-        <w:rPr>
-          <w:b/>
-        </w:rPr>
-        <w:t>Ablation Experiments</w:t>
-      </w:r>
-    </w:p>
-    <w:p>
-      <w:pPr>
-        <w:pStyle w:val="ListParagraph"/>
-        <w:numPr>
-          <w:ilvl w:val="0"/>
-          <w:numId w:val="2"/>
-        </w:numPr>
-        <w:rPr>
-          <w:u w:val="single"/>
-        </w:rPr>
-      </w:pPr>
-      <w:r>
-        <w:t>Start</w:t>
-      </w:r>
-      <w:r>
-        <w:t xml:space="preserve"> 1</w:t>
-      </w:r>
-      <w:proofErr w:type="gramStart"/>
+        <w:rPr>
+          <w:b/>
+        </w:rPr>
+      </w:pPr>
+      <w:r>
+        <w:t>Make a note of organ order</w:t>
+      </w:r>
+      <w:r>
+        <w:t>.</w:t>
+      </w:r>
+      <w:r>
+        <w:t xml:space="preserve"> </w:t>
+      </w:r>
+      <w:r>
+        <w:t>Palpation:</w:t>
+      </w:r>
+      <w:r>
+        <w:t xml:space="preserve"> _____   _____   _____   _____</w:t>
+      </w:r>
+      <w:r>
+        <w:t xml:space="preserve"> </w:t>
+      </w:r>
+      <w:r>
+        <w:t xml:space="preserve"> </w:t>
+      </w:r>
+      <w:r>
+        <w:t xml:space="preserve">  GP:</w:t>
+      </w:r>
+      <w:r>
+        <w:t xml:space="preserve"> _____   _____   _____   _____</w:t>
+      </w:r>
+    </w:p>
+    <w:p>
+      <w:pPr>
+        <w:pStyle w:val="ListParagraph"/>
+        <w:numPr>
+          <w:ilvl w:val="0"/>
+          <w:numId w:val="3"/>
+        </w:numPr>
+      </w:pPr>
+      <w:r>
+        <w:t xml:space="preserve">Mode 10: Run </w:t>
+      </w:r>
+      <w:r>
+        <w:t>T</w:t>
+      </w:r>
+      <w:r>
+        <w:t xml:space="preserve">eaching </w:t>
+      </w:r>
+      <w:r>
+        <w:t xml:space="preserve">user </w:t>
+      </w:r>
+      <w:r>
+        <w:t>force level</w:t>
+      </w:r>
+      <w:r>
+        <w:t xml:space="preserve">, wait for 3 successes to show up in </w:t>
+      </w:r>
+      <w:proofErr w:type="spellStart"/>
+      <w:r>
+        <w:t>StudyControl</w:t>
+      </w:r>
+      <w:proofErr w:type="spellEnd"/>
+    </w:p>
+    <w:p>
+      <w:pPr>
+        <w:rPr>
+          <w:b/>
+        </w:rPr>
+      </w:pPr>
+      <w:r>
+        <w:rPr>
+          <w:b/>
+        </w:rPr>
+        <w:t>Ablation Experiment</w:t>
+      </w:r>
+    </w:p>
+    <w:p>
+      <w:pPr>
+        <w:pStyle w:val="ListParagraph"/>
+        <w:numPr>
+          <w:ilvl w:val="0"/>
+          <w:numId w:val="3"/>
+        </w:numPr>
+      </w:pPr>
+      <w:r>
+        <w:t>Mode 2: unaided</w:t>
+      </w:r>
+    </w:p>
+    <w:p>
+      <w:pPr>
+        <w:pStyle w:val="ListParagraph"/>
+        <w:numPr>
+          <w:ilvl w:val="0"/>
+          <w:numId w:val="3"/>
+        </w:numPr>
+      </w:pPr>
+      <w:r>
+        <w:t xml:space="preserve">User TLX </w:t>
+      </w:r>
+    </w:p>
+    <w:p>
+      <w:pPr>
+        <w:pStyle w:val="ListParagraph"/>
+        <w:numPr>
+          <w:ilvl w:val="0"/>
+          <w:numId w:val="3"/>
+        </w:numPr>
+      </w:pPr>
+      <w:r>
+        <w:t>Mode 3: visual bar</w:t>
+      </w:r>
+    </w:p>
+    <w:p>
+      <w:pPr>
+        <w:pStyle w:val="ListParagraph"/>
+        <w:numPr>
+          <w:ilvl w:val="0"/>
+          <w:numId w:val="3"/>
+        </w:numPr>
+      </w:pPr>
+      <w:r>
+        <w:t xml:space="preserve">User TLX </w:t>
+      </w:r>
+    </w:p>
+    <w:p>
+      <w:pPr>
+        <w:pStyle w:val="ListParagraph"/>
+        <w:numPr>
+          <w:ilvl w:val="0"/>
+          <w:numId w:val="3"/>
+        </w:numPr>
+      </w:pPr>
+      <w:r>
+        <w:t>Mode 4: lateral VF, direct force</w:t>
+      </w:r>
+    </w:p>
+    <w:p>
+      <w:pPr>
+        <w:pStyle w:val="ListParagraph"/>
+        <w:numPr>
+          <w:ilvl w:val="0"/>
+          <w:numId w:val="3"/>
+        </w:numPr>
+      </w:pPr>
+      <w:r>
+        <w:t xml:space="preserve">User TLX </w:t>
+      </w:r>
+    </w:p>
+    <w:p>
+      <w:pPr>
+        <w:pStyle w:val="ListParagraph"/>
+        <w:numPr>
+          <w:ilvl w:val="0"/>
+          <w:numId w:val="3"/>
+        </w:numPr>
+      </w:pPr>
+      <w:r>
+        <w:t>Mode 5</w:t>
+      </w:r>
+      <w:r>
+        <w:t>: lateral VF, model-mediated force - repeat</w:t>
+      </w:r>
+    </w:p>
+    <w:p>
+      <w:pPr>
+        <w:pStyle w:val="ListParagraph"/>
+        <w:numPr>
+          <w:ilvl w:val="0"/>
+          <w:numId w:val="3"/>
+        </w:numPr>
+      </w:pPr>
+      <w:r>
+        <w:t xml:space="preserve">User TLX </w:t>
+      </w:r>
+    </w:p>
+    <w:p>
+      <w:pPr>
+        <w:rPr>
+          <w:b/>
+        </w:rPr>
+      </w:pPr>
+      <w:r>
+        <w:rPr>
+          <w:b/>
+        </w:rPr>
+        <w:t>Palpation Experiment</w:t>
+      </w:r>
+      <w:r>
+        <w:rPr>
+          <w:b/>
+        </w:rPr>
+        <w:t xml:space="preserve"> – direct force feedback</w:t>
+      </w:r>
+      <w:r>
+        <w:rPr>
+          <w:b/>
+        </w:rPr>
+        <w:t xml:space="preserve"> – restart robot with different organ letter each time</w:t>
+      </w:r>
+    </w:p>
+    <w:p>
+      <w:pPr>
+        <w:pStyle w:val="ListParagraph"/>
+        <w:numPr>
+          <w:ilvl w:val="0"/>
+          <w:numId w:val="3"/>
+        </w:numPr>
+      </w:pPr>
+      <w:r>
+        <w:t>First organ</w:t>
+      </w:r>
+      <w:r>
+        <w:t xml:space="preserve"> – </w:t>
+      </w:r>
+      <w:r>
+        <w:t xml:space="preserve">Mode </w:t>
+      </w:r>
+      <w:r>
+        <w:t>6</w:t>
+      </w:r>
+      <w:r>
+        <w:t>: palpation</w:t>
+      </w:r>
+    </w:p>
+    <w:p>
+      <w:pPr>
+        <w:pStyle w:val="ListParagraph"/>
+        <w:numPr>
+          <w:ilvl w:val="0"/>
+          <w:numId w:val="3"/>
+        </w:numPr>
+      </w:pPr>
+      <w:r>
+        <w:t>Repeat for 2</w:t>
+      </w:r>
       <w:r>
         <w:rPr>
           <w:vertAlign w:val="superscript"/>
         </w:rPr>
-        <w:t>st</w:t>
-      </w:r>
-      <w:r>
-        <w:t xml:space="preserve">  ablation</w:t>
-      </w:r>
-      <w:proofErr w:type="gramEnd"/>
-      <w:r>
-        <w:t xml:space="preserve"> </w:t>
-      </w:r>
-      <w:r>
-        <w:rPr>
-          <w:u w:val="single"/>
-        </w:rPr>
-        <w:t>mode (1)</w:t>
-      </w:r>
-    </w:p>
-    <w:p>
-      <w:pPr>
-        <w:pStyle w:val="ListParagraph"/>
-        <w:numPr>
-          <w:ilvl w:val="1"/>
-          <w:numId w:val="2"/>
-        </w:numPr>
-        <w:rPr>
-          <w:b/>
-          <w:color w:val="FF0000"/>
-        </w:rPr>
-      </w:pPr>
-      <w:r>
-        <w:rPr>
-          <w:b/>
-          <w:color w:val="FF0000"/>
-        </w:rPr>
-        <w:t>Teach user how to keep a consistent force</w:t>
-      </w:r>
-    </w:p>
-    <w:p>
-      <w:pPr>
-        <w:pStyle w:val="ListParagraph"/>
-        <w:numPr>
-          <w:ilvl w:val="0"/>
-          <w:numId w:val="2"/>
-        </w:numPr>
-      </w:pPr>
-      <w:r>
-        <w:t>Start 2</w:t>
-      </w:r>
-      <w:proofErr w:type="gramStart"/>
+        <w:t>nd</w:t>
+      </w:r>
+      <w:r>
+        <w:t xml:space="preserve"> organ</w:t>
+      </w:r>
+    </w:p>
+    <w:p>
+      <w:pPr>
+        <w:pStyle w:val="ListParagraph"/>
+        <w:numPr>
+          <w:ilvl w:val="0"/>
+          <w:numId w:val="3"/>
+        </w:numPr>
+      </w:pPr>
+      <w:r>
+        <w:t>Repeat for 3</w:t>
+      </w:r>
       <w:r>
         <w:rPr>
           <w:vertAlign w:val="superscript"/>
         </w:rPr>
+        <w:t>rd</w:t>
+      </w:r>
+      <w:r>
+        <w:t xml:space="preserve"> organ</w:t>
+      </w:r>
+    </w:p>
+    <w:p>
+      <w:pPr>
+        <w:pStyle w:val="ListParagraph"/>
+        <w:numPr>
+          <w:ilvl w:val="0"/>
+          <w:numId w:val="3"/>
+        </w:numPr>
+      </w:pPr>
+      <w:r>
+        <w:t>Repeat for 4</w:t>
+      </w:r>
+      <w:r>
+        <w:rPr>
+          <w:vertAlign w:val="superscript"/>
+        </w:rPr>
+        <w:t>th</w:t>
+      </w:r>
+      <w:r>
+        <w:t xml:space="preserve"> organ</w:t>
+      </w:r>
+    </w:p>
+    <w:p>
+      <w:pPr>
+        <w:pStyle w:val="ListParagraph"/>
+        <w:numPr>
+          <w:ilvl w:val="0"/>
+          <w:numId w:val="3"/>
+        </w:numPr>
+      </w:pPr>
+      <w:r>
+        <w:t xml:space="preserve">User </w:t>
+      </w:r>
+      <w:r>
+        <w:t>TLX</w:t>
+      </w:r>
+    </w:p>
+    <w:p>
+      <w:pPr>
+        <w:rPr>
+          <w:b/>
+        </w:rPr>
+      </w:pPr>
+      <w:r>
+        <w:rPr>
+          <w:b/>
+        </w:rPr>
+        <w:t>Palpation Experiment – GP</w:t>
+      </w:r>
+      <w:r>
+        <w:rPr>
+          <w:b/>
+        </w:rPr>
+        <w:t xml:space="preserve"> – restart </w:t>
+      </w:r>
+      <w:r>
+        <w:rPr>
+          <w:b/>
+        </w:rPr>
+        <w:t xml:space="preserve">all components: </w:t>
+      </w:r>
+      <w:r>
+        <w:rPr>
+          <w:b/>
+        </w:rPr>
+        <w:t xml:space="preserve">robot, vision, and </w:t>
+      </w:r>
+      <w:proofErr w:type="spellStart"/>
+      <w:r>
+        <w:rPr>
+          <w:b/>
+        </w:rPr>
+        <w:t>StudyControl</w:t>
+      </w:r>
+      <w:proofErr w:type="spellEnd"/>
+      <w:r>
+        <w:rPr>
+          <w:b/>
+        </w:rPr>
+        <w:t xml:space="preserve"> each time</w:t>
+      </w:r>
+      <w:r>
+        <w:rPr>
+          <w:b/>
+        </w:rPr>
+        <w:t xml:space="preserve"> – update </w:t>
+      </w:r>
+      <w:proofErr w:type="spellStart"/>
+      <w:r>
+        <w:rPr>
+          <w:b/>
+        </w:rPr>
+        <w:t>organ_letter</w:t>
+      </w:r>
+      <w:proofErr w:type="spellEnd"/>
+    </w:p>
+    <w:p>
+      <w:pPr>
+        <w:pStyle w:val="ListParagraph"/>
+        <w:numPr>
+          <w:ilvl w:val="0"/>
+          <w:numId w:val="3"/>
+        </w:numPr>
+      </w:pPr>
+      <w:r>
+        <w:t>First organ</w:t>
+      </w:r>
+      <w:r>
+        <w:t xml:space="preserve"> – </w:t>
+      </w:r>
+      <w:r>
+        <w:t xml:space="preserve">Mode </w:t>
+      </w:r>
+      <w:r>
+        <w:t>7</w:t>
+      </w:r>
+      <w:r>
+        <w:t>: palpation</w:t>
+      </w:r>
+      <w:r>
+        <w:t xml:space="preserve"> with GP</w:t>
+      </w:r>
+    </w:p>
+    <w:p>
+      <w:pPr>
+        <w:pStyle w:val="ListParagraph"/>
+        <w:numPr>
+          <w:ilvl w:val="0"/>
+          <w:numId w:val="3"/>
+        </w:numPr>
+      </w:pPr>
+      <w:r>
+        <w:t>Repeat for 2</w:t>
+      </w:r>
+      <w:r>
+        <w:rPr>
+          <w:vertAlign w:val="superscript"/>
+        </w:rPr>
         <w:t>nd</w:t>
       </w:r>
       <w:r>
-        <w:t xml:space="preserve">  ablation</w:t>
-      </w:r>
-      <w:proofErr w:type="gramEnd"/>
-      <w:r>
-        <w:t xml:space="preserve"> </w:t>
-      </w:r>
-      <w:r>
-        <w:rPr>
-          <w:u w:val="single"/>
-        </w:rPr>
-        <w:t>mode (2)</w:t>
-      </w:r>
-    </w:p>
-    <w:p>
-      <w:pPr>
-        <w:pStyle w:val="ListParagraph"/>
-        <w:numPr>
-          <w:ilvl w:val="0"/>
-          <w:numId w:val="2"/>
-        </w:numPr>
-      </w:pPr>
-      <w:r>
-        <w:t>Start 3</w:t>
-      </w:r>
-      <w:proofErr w:type="gramStart"/>
+        <w:t xml:space="preserve"> organ</w:t>
+      </w:r>
+    </w:p>
+    <w:p>
+      <w:pPr>
+        <w:pStyle w:val="ListParagraph"/>
+        <w:numPr>
+          <w:ilvl w:val="0"/>
+          <w:numId w:val="3"/>
+        </w:numPr>
+      </w:pPr>
+      <w:r>
+        <w:t>Repeat for 3</w:t>
+      </w:r>
       <w:r>
         <w:rPr>
           <w:vertAlign w:val="superscript"/>
@@ -272,296 +696,157 @@
         <w:t>rd</w:t>
       </w:r>
       <w:r>
-        <w:t xml:space="preserve">  ablation</w:t>
-      </w:r>
-      <w:proofErr w:type="gramEnd"/>
-      <w:r>
-        <w:t xml:space="preserve"> </w:t>
-      </w:r>
-      <w:r>
-        <w:rPr>
-          <w:u w:val="single"/>
-        </w:rPr>
-        <w:t>mode (3)</w:t>
-      </w:r>
-    </w:p>
-    <w:p>
-      <w:pPr>
-        <w:pStyle w:val="ListParagraph"/>
-        <w:numPr>
-          <w:ilvl w:val="0"/>
-          <w:numId w:val="1"/>
-        </w:numPr>
-        <w:rPr>
-          <w:b/>
-          <w:u w:val="single"/>
-        </w:rPr>
-      </w:pPr>
-      <w:r>
-        <w:t xml:space="preserve">Give user </w:t>
-      </w:r>
-      <w:r>
-        <w:rPr>
-          <w:b/>
-          <w:u w:val="single"/>
-        </w:rPr>
-        <w:t>feedback survey on ablation</w:t>
-      </w:r>
-      <w:r>
-        <w:t xml:space="preserve"> and </w:t>
-      </w:r>
-      <w:r>
-        <w:rPr>
-          <w:b/>
-          <w:u w:val="single"/>
-        </w:rPr>
-        <w:t>pre-experiment survey</w:t>
-      </w:r>
-    </w:p>
-    <w:p>
-      <w:pPr>
-        <w:rPr>
-          <w:b/>
-        </w:rPr>
-      </w:pPr>
+        <w:t xml:space="preserve"> organ</w:t>
+      </w:r>
+    </w:p>
+    <w:p>
+      <w:pPr>
+        <w:pStyle w:val="ListParagraph"/>
+        <w:numPr>
+          <w:ilvl w:val="0"/>
+          <w:numId w:val="3"/>
+        </w:numPr>
+      </w:pPr>
+      <w:r>
+        <w:t>Repeat for 4</w:t>
+      </w:r>
+      <w:r>
+        <w:rPr>
+          <w:vertAlign w:val="superscript"/>
+        </w:rPr>
+        <w:t>th</w:t>
+      </w:r>
+      <w:r>
+        <w:t xml:space="preserve"> organ</w:t>
+      </w:r>
+    </w:p>
+    <w:p>
+      <w:pPr>
+        <w:pStyle w:val="ListParagraph"/>
+        <w:numPr>
+          <w:ilvl w:val="0"/>
+          <w:numId w:val="3"/>
+        </w:numPr>
+      </w:pPr>
+      <w:r>
+        <w:t xml:space="preserve">User </w:t>
+      </w:r>
+      <w:r>
+        <w:t>TLX</w:t>
+      </w:r>
       <w:bookmarkStart w:id="0" w:name="_GoBack"/>
       <w:bookmarkEnd w:id="0"/>
-      <w:r>
-        <w:rPr>
-          <w:b/>
-        </w:rPr>
-        <w:t>Palpation Experiments</w:t>
-      </w:r>
-    </w:p>
-    <w:p>
-      <w:pPr>
-        <w:pStyle w:val="ListParagraph"/>
-        <w:numPr>
-          <w:ilvl w:val="0"/>
-          <w:numId w:val="2"/>
-        </w:numPr>
-      </w:pPr>
-      <w:r>
-        <w:t>S</w:t>
-      </w:r>
-      <w:r>
-        <w:t>witch organs and reregister</w:t>
-      </w:r>
-    </w:p>
-    <w:p>
-      <w:pPr>
-        <w:pStyle w:val="ListParagraph"/>
-        <w:numPr>
-          <w:ilvl w:val="1"/>
-          <w:numId w:val="2"/>
-        </w:numPr>
-        <w:rPr>
-          <w:highlight w:val="yellow"/>
-        </w:rPr>
-      </w:pPr>
-      <w:r>
-        <w:rPr>
-          <w:highlight w:val="yellow"/>
-        </w:rPr>
-        <w:t>Using file “”</w:t>
-      </w:r>
-    </w:p>
-    <w:p>
-      <w:pPr>
-        <w:pStyle w:val="ListParagraph"/>
-        <w:numPr>
-          <w:ilvl w:val="1"/>
-          <w:numId w:val="2"/>
-        </w:numPr>
-        <w:rPr>
-          <w:highlight w:val="yellow"/>
-        </w:rPr>
-      </w:pPr>
-      <w:r>
-        <w:rPr>
-          <w:highlight w:val="yellow"/>
-        </w:rPr>
-        <w:t>NEED TO RELOAD MESH!</w:t>
-      </w:r>
-    </w:p>
-    <w:p>
-      <w:pPr>
-        <w:pStyle w:val="ListParagraph"/>
-        <w:numPr>
-          <w:ilvl w:val="1"/>
-          <w:numId w:val="2"/>
-        </w:numPr>
-      </w:pPr>
-      <w:r>
-        <w:t>Update vision and robot registration</w:t>
-      </w:r>
-      <w:r>
-        <w:t xml:space="preserve"> to new organ</w:t>
-      </w:r>
-      <w:r>
-        <w:t xml:space="preserve"> (should happen automatically)</w:t>
-      </w:r>
-    </w:p>
-    <w:p>
-      <w:pPr>
-        <w:pStyle w:val="ListParagraph"/>
-        <w:numPr>
-          <w:ilvl w:val="0"/>
-          <w:numId w:val="2"/>
-        </w:numPr>
-        <w:rPr>
-          <w:u w:val="single"/>
-        </w:rPr>
-      </w:pPr>
-      <w:r>
-        <w:t>Start 1</w:t>
-      </w:r>
-      <w:r>
-        <w:rPr>
-          <w:vertAlign w:val="superscript"/>
-        </w:rPr>
-        <w:t>st</w:t>
-      </w:r>
-      <w:r>
-        <w:t xml:space="preserve"> palpation </w:t>
-      </w:r>
-      <w:r>
-        <w:rPr>
-          <w:u w:val="single"/>
-        </w:rPr>
-        <w:t>mode (4)</w:t>
-      </w:r>
-    </w:p>
-    <w:p>
-      <w:pPr>
-        <w:pStyle w:val="ListParagraph"/>
-        <w:numPr>
-          <w:ilvl w:val="0"/>
-          <w:numId w:val="2"/>
-        </w:numPr>
-      </w:pPr>
-      <w:r>
-        <w:t xml:space="preserve">Start </w:t>
-      </w:r>
-      <w:r>
-        <w:t>2</w:t>
-      </w:r>
-      <w:r>
-        <w:rPr>
-          <w:vertAlign w:val="superscript"/>
-        </w:rPr>
-        <w:t>nd</w:t>
-      </w:r>
-      <w:r>
-        <w:t xml:space="preserve"> </w:t>
-      </w:r>
-      <w:r>
-        <w:t xml:space="preserve">palpation </w:t>
-      </w:r>
-      <w:r>
-        <w:rPr>
-          <w:u w:val="single"/>
-        </w:rPr>
-        <w:t>mode (</w:t>
-      </w:r>
-      <w:r>
-        <w:rPr>
-          <w:u w:val="single"/>
-        </w:rPr>
-        <w:t>5</w:t>
-      </w:r>
-      <w:r>
-        <w:rPr>
-          <w:u w:val="single"/>
-        </w:rPr>
+    </w:p>
+    <w:p>
+      <w:pPr>
+        <w:rPr>
+          <w:b/>
+        </w:rPr>
+      </w:pPr>
+      <w:r>
+        <w:rPr>
+          <w:b/>
+        </w:rPr>
+        <w:t>Wrapping up</w:t>
+      </w:r>
+    </w:p>
+    <w:p>
+      <w:pPr>
+        <w:pStyle w:val="ListParagraph"/>
+        <w:numPr>
+          <w:ilvl w:val="0"/>
+          <w:numId w:val="4"/>
+        </w:numPr>
+      </w:pPr>
+      <w:r>
+        <w:t>User finishes TLX survey</w:t>
+      </w:r>
+      <w:r>
+        <w:t xml:space="preserve"> with open-ended questions</w:t>
+      </w:r>
+    </w:p>
+    <w:p>
+      <w:pPr>
+        <w:pStyle w:val="ListParagraph"/>
+        <w:numPr>
+          <w:ilvl w:val="0"/>
+          <w:numId w:val="4"/>
+        </w:numPr>
+      </w:pPr>
+      <w:r>
+        <w:t>Give user gift card</w:t>
+      </w:r>
+    </w:p>
+    <w:p>
+      <w:pPr>
+        <w:spacing w:after="0"/>
+      </w:pPr>
+      <w:r>
+        <w:rPr>
+          <w:b/>
+        </w:rPr>
+        <w:t xml:space="preserve">Help: </w:t>
+      </w:r>
+      <w:r>
+        <w:t xml:space="preserve">if the MTM is frozen/locked, try restarting </w:t>
+      </w:r>
+      <w:proofErr w:type="spellStart"/>
+      <w:r>
+        <w:t>teleop</w:t>
+      </w:r>
+      <w:proofErr w:type="spellEnd"/>
+      <w:r>
+        <w:t xml:space="preserve"> (</w:t>
+      </w:r>
+      <w:proofErr w:type="spellStart"/>
+      <w:r>
+        <w:t>ctrl+O</w:t>
+      </w:r>
+      <w:proofErr w:type="spellEnd"/>
+      <w:r>
+        <w:t xml:space="preserve"> to turn off, </w:t>
+      </w:r>
+      <w:proofErr w:type="spellStart"/>
+      <w:r>
+        <w:t>ctrl+T</w:t>
+      </w:r>
+      <w:proofErr w:type="spellEnd"/>
+      <w:r>
+        <w:t xml:space="preserve"> to start </w:t>
+      </w:r>
+      <w:proofErr w:type="spellStart"/>
+      <w:r>
+        <w:t>teleop</w:t>
+      </w:r>
+      <w:proofErr w:type="spellEnd"/>
+      <w:r>
         <w:t>)</w:t>
       </w:r>
     </w:p>
     <w:p>
       <w:pPr>
-        <w:pStyle w:val="ListParagraph"/>
-        <w:numPr>
-          <w:ilvl w:val="0"/>
-          <w:numId w:val="1"/>
-        </w:numPr>
-        <w:rPr>
-          <w:b/>
-          <w:u w:val="single"/>
-        </w:rPr>
-      </w:pPr>
-      <w:r>
-        <w:t xml:space="preserve">Give user </w:t>
-      </w:r>
-      <w:r>
-        <w:rPr>
-          <w:b/>
-          <w:u w:val="single"/>
-        </w:rPr>
-        <w:t>feedback survey on palpation</w:t>
-      </w:r>
-    </w:p>
-    <w:p>
-      <w:pPr>
-        <w:rPr>
-          <w:b/>
-        </w:rPr>
-      </w:pPr>
-      <w:r>
-        <w:rPr>
-          <w:b/>
-        </w:rPr>
-        <w:t>Finish</w:t>
-      </w:r>
-    </w:p>
-    <w:p>
-      <w:pPr>
-        <w:pStyle w:val="ListParagraph"/>
-        <w:numPr>
-          <w:ilvl w:val="0"/>
-          <w:numId w:val="2"/>
-        </w:numPr>
-      </w:pPr>
-      <w:r>
-        <w:t>Check data saving?</w:t>
-      </w:r>
-    </w:p>
-    <w:p>
-      <w:pPr>
-        <w:pStyle w:val="ListParagraph"/>
-        <w:numPr>
-          <w:ilvl w:val="0"/>
-          <w:numId w:val="1"/>
-        </w:numPr>
-      </w:pPr>
-      <w:r>
-        <w:t xml:space="preserve">Give user </w:t>
+        <w:spacing w:after="0"/>
+      </w:pPr>
+      <w:r>
+        <w:t xml:space="preserve">If something is weird in the experiment, try unbiasing the force sensor (can be done from </w:t>
       </w:r>
       <w:proofErr w:type="spellStart"/>
       <w:r>
-        <w:rPr>
-          <w:b/>
-          <w:u w:val="single"/>
-        </w:rPr>
-        <w:t>giftcard</w:t>
+        <w:t>StudyControl</w:t>
       </w:r>
       <w:proofErr w:type="spellEnd"/>
-    </w:p>
-    <w:p>
-      <w:pPr>
-        <w:pStyle w:val="ListParagraph"/>
-        <w:numPr>
-          <w:ilvl w:val="1"/>
-          <w:numId w:val="1"/>
-        </w:numPr>
-      </w:pPr>
-      <w:r>
-        <w:t>Social security?????</w:t>
-      </w:r>
-    </w:p>
-    <w:p/>
+      <w:r>
+        <w:t>)</w:t>
+      </w:r>
+    </w:p>
+    <w:p>
+      <w:pPr>
+        <w:spacing w:after="0"/>
+      </w:pPr>
+    </w:p>
     <w:sectPr>
       <w:pgSz w:w="12240" w:h="15840"/>
-      <w:pgMar w:top="1440" w:right="1440" w:bottom="1440" w:left="1440" w:header="720" w:footer="720" w:gutter="0"/>
+      <w:pgMar w:top="720" w:right="720" w:bottom="720" w:left="720" w:header="720" w:footer="720" w:gutter="0"/>
       <w:cols w:space="720"/>
       <w:docGrid w:linePitch="360"/>
     </w:sectPr>
@@ -572,10 +857,10 @@
 <file path=word/numbering.xml><?xml version="1.0" encoding="utf-8"?>
 <w:numbering xmlns:wpc="http://schemas.microsoft.com/office/word/2010/wordprocessingCanvas" xmlns:cx="http://schemas.microsoft.com/office/drawing/2014/chartex" xmlns:cx1="http://schemas.microsoft.com/office/drawing/2015/9/8/chartex" xmlns:cx2="http://schemas.microsoft.com/office/drawing/2015/10/21/chartex" xmlns:cx3="http://schemas.microsoft.com/office/drawing/2016/5/9/chartex" xmlns:cx4="http://schemas.microsoft.com/office/drawing/2016/5/10/chartex" xmlns:cx5="http://schemas.microsoft.com/office/drawing/2016/5/11/chartex" xmlns:cx6="http://schemas.microsoft.com/office/drawing/2016/5/12/chartex" xmlns:cx7="http://schemas.microsoft.com/office/drawing/2016/5/13/chartex" xmlns:cx8="http://schemas.microsoft.com/office/drawing/2016/5/14/chartex" xmlns:mc="http://schemas.openxmlformats.org/markup-compatibility/2006" xmlns:aink="http://schemas.microsoft.com/office/drawing/2016/ink" xmlns:am3d="http://schemas.microsoft.com/office/drawing/2017/model3d" xmlns:o="urn:schemas-microsoft-com:office:office" xmlns:r="http://schemas.openxmlformats.org/officeDocument/2006/relationships" xmlns:m="http://schemas.openxmlformats.org/officeDocument/2006/math" xmlns:v="urn:schemas-microsoft-com:vml" xmlns:wp14="http://schemas.microsoft.com/office/word/2010/wordprocessingDrawing" xmlns:wp="http://schemas.openxmlformats.org/drawingml/2006/wordprocessingDrawing" xmlns:w10="urn:schemas-microsoft-com:office:word" xmlns:w="http://schemas.openxmlformats.org/wordprocessingml/2006/main" xmlns:w14="http://schemas.microsoft.com/office/word/2010/wordml" xmlns:w15="http://schemas.microsoft.com/office/word/2012/wordml" xmlns:w16cid="http://schemas.microsoft.com/office/word/2016/wordml/cid" xmlns:w16se="http://schemas.microsoft.com/office/word/2015/wordml/symex" xmlns:wpg="http://schemas.microsoft.com/office/word/2010/wordprocessingGroup" xmlns:wpi="http://schemas.microsoft.com/office/word/2010/wordprocessingInk" xmlns:wne="http://schemas.microsoft.com/office/word/2006/wordml" xmlns:wps="http://schemas.microsoft.com/office/word/2010/wordprocessingShape" mc:Ignorable="w14 w15 w16se w16cid wp14">
   <w:abstractNum w:abstractNumId="0" w15:restartNumberingAfterBreak="0">
-    <w:nsid w:val="426900FC"/>
+    <w:nsid w:val="031C7CF4"/>
     <w:multiLevelType w:val="hybridMultilevel"/>
-    <w:tmpl w:val="5B568F52"/>
-    <w:lvl w:ilvl="0" w:tplc="2DD83B28">
+    <w:tmpl w:val="B8A29118"/>
+    <w:lvl w:ilvl="0" w:tplc="E006CB88">
       <w:start w:val="1"/>
       <w:numFmt w:val="bullet"/>
       <w:lvlText w:val="□"/>
@@ -587,7 +872,7 @@
         <w:rFonts w:ascii="Courier New" w:hAnsi="Courier New" w:hint="default"/>
       </w:rPr>
     </w:lvl>
-    <w:lvl w:ilvl="1" w:tplc="04090003">
+    <w:lvl w:ilvl="1" w:tplc="04090003" w:tentative="1">
       <w:start w:val="1"/>
       <w:numFmt w:val="bullet"/>
       <w:lvlText w:val="o"/>
@@ -685,31 +970,31 @@
     </w:lvl>
   </w:abstractNum>
   <w:abstractNum w:abstractNumId="1" w15:restartNumberingAfterBreak="0">
-    <w:nsid w:val="4ACE0BC7"/>
+    <w:nsid w:val="4B6D652F"/>
     <w:multiLevelType w:val="hybridMultilevel"/>
-    <w:tmpl w:val="32A40A24"/>
-    <w:lvl w:ilvl="0" w:tplc="04090001">
-      <w:start w:val="1"/>
-      <w:numFmt w:val="bullet"/>
-      <w:lvlText w:val=""/>
+    <w:tmpl w:val="0C627012"/>
+    <w:lvl w:ilvl="0" w:tplc="E006CB88">
+      <w:start w:val="1"/>
+      <w:numFmt w:val="bullet"/>
+      <w:lvlText w:val="□"/>
       <w:lvlJc w:val="left"/>
       <w:pPr>
         <w:ind w:left="720" w:hanging="360"/>
       </w:pPr>
       <w:rPr>
-        <w:rFonts w:ascii="Symbol" w:hAnsi="Symbol" w:hint="default"/>
-      </w:rPr>
-    </w:lvl>
-    <w:lvl w:ilvl="1" w:tplc="04090001">
-      <w:start w:val="1"/>
-      <w:numFmt w:val="bullet"/>
-      <w:lvlText w:val=""/>
+        <w:rFonts w:ascii="Courier New" w:hAnsi="Courier New" w:hint="default"/>
+      </w:rPr>
+    </w:lvl>
+    <w:lvl w:ilvl="1" w:tplc="04090003" w:tentative="1">
+      <w:start w:val="1"/>
+      <w:numFmt w:val="bullet"/>
+      <w:lvlText w:val="o"/>
       <w:lvlJc w:val="left"/>
       <w:pPr>
         <w:ind w:left="1440" w:hanging="360"/>
       </w:pPr>
       <w:rPr>
-        <w:rFonts w:ascii="Symbol" w:hAnsi="Symbol" w:hint="default"/>
+        <w:rFonts w:ascii="Courier New" w:hAnsi="Courier New" w:cs="Courier New" w:hint="default"/>
       </w:rPr>
     </w:lvl>
     <w:lvl w:ilvl="2" w:tplc="04090005" w:tentative="1">
@@ -798,19 +1083,132 @@
     </w:lvl>
   </w:abstractNum>
   <w:abstractNum w:abstractNumId="2" w15:restartNumberingAfterBreak="0">
-    <w:nsid w:val="50EB1189"/>
+    <w:nsid w:val="4E903231"/>
     <w:multiLevelType w:val="hybridMultilevel"/>
-    <w:tmpl w:val="C220BD82"/>
-    <w:lvl w:ilvl="0" w:tplc="04090001">
+    <w:tmpl w:val="97A892AC"/>
+    <w:lvl w:ilvl="0" w:tplc="E006CB88">
+      <w:start w:val="1"/>
+      <w:numFmt w:val="bullet"/>
+      <w:lvlText w:val="□"/>
+      <w:lvlJc w:val="left"/>
+      <w:pPr>
+        <w:ind w:left="720" w:hanging="360"/>
+      </w:pPr>
+      <w:rPr>
+        <w:rFonts w:ascii="Courier New" w:hAnsi="Courier New" w:hint="default"/>
+      </w:rPr>
+    </w:lvl>
+    <w:lvl w:ilvl="1" w:tplc="04090003" w:tentative="1">
+      <w:start w:val="1"/>
+      <w:numFmt w:val="bullet"/>
+      <w:lvlText w:val="o"/>
+      <w:lvlJc w:val="left"/>
+      <w:pPr>
+        <w:ind w:left="1440" w:hanging="360"/>
+      </w:pPr>
+      <w:rPr>
+        <w:rFonts w:ascii="Courier New" w:hAnsi="Courier New" w:cs="Courier New" w:hint="default"/>
+      </w:rPr>
+    </w:lvl>
+    <w:lvl w:ilvl="2" w:tplc="04090005" w:tentative="1">
+      <w:start w:val="1"/>
+      <w:numFmt w:val="bullet"/>
+      <w:lvlText w:val=""/>
+      <w:lvlJc w:val="left"/>
+      <w:pPr>
+        <w:ind w:left="2160" w:hanging="360"/>
+      </w:pPr>
+      <w:rPr>
+        <w:rFonts w:ascii="Wingdings" w:hAnsi="Wingdings" w:hint="default"/>
+      </w:rPr>
+    </w:lvl>
+    <w:lvl w:ilvl="3" w:tplc="04090001" w:tentative="1">
       <w:start w:val="1"/>
       <w:numFmt w:val="bullet"/>
       <w:lvlText w:val=""/>
       <w:lvlJc w:val="left"/>
       <w:pPr>
+        <w:ind w:left="2880" w:hanging="360"/>
+      </w:pPr>
+      <w:rPr>
+        <w:rFonts w:ascii="Symbol" w:hAnsi="Symbol" w:hint="default"/>
+      </w:rPr>
+    </w:lvl>
+    <w:lvl w:ilvl="4" w:tplc="04090003" w:tentative="1">
+      <w:start w:val="1"/>
+      <w:numFmt w:val="bullet"/>
+      <w:lvlText w:val="o"/>
+      <w:lvlJc w:val="left"/>
+      <w:pPr>
+        <w:ind w:left="3600" w:hanging="360"/>
+      </w:pPr>
+      <w:rPr>
+        <w:rFonts w:ascii="Courier New" w:hAnsi="Courier New" w:cs="Courier New" w:hint="default"/>
+      </w:rPr>
+    </w:lvl>
+    <w:lvl w:ilvl="5" w:tplc="04090005" w:tentative="1">
+      <w:start w:val="1"/>
+      <w:numFmt w:val="bullet"/>
+      <w:lvlText w:val=""/>
+      <w:lvlJc w:val="left"/>
+      <w:pPr>
+        <w:ind w:left="4320" w:hanging="360"/>
+      </w:pPr>
+      <w:rPr>
+        <w:rFonts w:ascii="Wingdings" w:hAnsi="Wingdings" w:hint="default"/>
+      </w:rPr>
+    </w:lvl>
+    <w:lvl w:ilvl="6" w:tplc="04090001" w:tentative="1">
+      <w:start w:val="1"/>
+      <w:numFmt w:val="bullet"/>
+      <w:lvlText w:val=""/>
+      <w:lvlJc w:val="left"/>
+      <w:pPr>
+        <w:ind w:left="5040" w:hanging="360"/>
+      </w:pPr>
+      <w:rPr>
+        <w:rFonts w:ascii="Symbol" w:hAnsi="Symbol" w:hint="default"/>
+      </w:rPr>
+    </w:lvl>
+    <w:lvl w:ilvl="7" w:tplc="04090003" w:tentative="1">
+      <w:start w:val="1"/>
+      <w:numFmt w:val="bullet"/>
+      <w:lvlText w:val="o"/>
+      <w:lvlJc w:val="left"/>
+      <w:pPr>
+        <w:ind w:left="5760" w:hanging="360"/>
+      </w:pPr>
+      <w:rPr>
+        <w:rFonts w:ascii="Courier New" w:hAnsi="Courier New" w:cs="Courier New" w:hint="default"/>
+      </w:rPr>
+    </w:lvl>
+    <w:lvl w:ilvl="8" w:tplc="04090005" w:tentative="1">
+      <w:start w:val="1"/>
+      <w:numFmt w:val="bullet"/>
+      <w:lvlText w:val=""/>
+      <w:lvlJc w:val="left"/>
+      <w:pPr>
+        <w:ind w:left="6480" w:hanging="360"/>
+      </w:pPr>
+      <w:rPr>
+        <w:rFonts w:ascii="Wingdings" w:hAnsi="Wingdings" w:hint="default"/>
+      </w:rPr>
+    </w:lvl>
+  </w:abstractNum>
+  <w:abstractNum w:abstractNumId="3" w15:restartNumberingAfterBreak="0">
+    <w:nsid w:val="79E2286C"/>
+    <w:multiLevelType w:val="hybridMultilevel"/>
+    <w:tmpl w:val="E2E880CE"/>
+    <w:lvl w:ilvl="0" w:tplc="E006CB88">
+      <w:start w:val="1"/>
+      <w:numFmt w:val="bullet"/>
+      <w:lvlText w:val="□"/>
+      <w:lvlJc w:val="left"/>
+      <w:pPr>
         <w:ind w:left="720" w:hanging="360"/>
       </w:pPr>
       <w:rPr>
-        <w:rFonts w:ascii="Symbol" w:hAnsi="Symbol" w:hint="default"/>
+        <w:rFonts w:ascii="Courier New" w:hAnsi="Courier New" w:hint="default"/>
       </w:rPr>
     </w:lvl>
     <w:lvl w:ilvl="1" w:tplc="04090003" w:tentative="1">
@@ -914,9 +1312,12 @@
     <w:abstractNumId w:val="0"/>
   </w:num>
   <w:num w:numId="2">
+    <w:abstractNumId w:val="3"/>
+  </w:num>
+  <w:num w:numId="3">
     <w:abstractNumId w:val="1"/>
   </w:num>
-  <w:num w:numId="3">
+  <w:num w:numId="4">
     <w:abstractNumId w:val="2"/>
   </w:num>
 </w:numbering>
@@ -1352,11 +1753,34 @@
     <w:basedOn w:val="Normal"/>
     <w:uiPriority w:val="34"/>
     <w:qFormat/>
-    <w:rsid w:val="00F46C23"/>
+    <w:rsid w:val="00A038DE"/>
     <w:pPr>
       <w:ind w:left="720"/>
       <w:contextualSpacing/>
     </w:pPr>
+  </w:style>
+  <w:style w:type="character" w:styleId="Hyperlink">
+    <w:name w:val="Hyperlink"/>
+    <w:basedOn w:val="DefaultParagraphFont"/>
+    <w:uiPriority w:val="99"/>
+    <w:unhideWhenUsed/>
+    <w:rsid w:val="00197920"/>
+    <w:rPr>
+      <w:color w:val="0563C1" w:themeColor="hyperlink"/>
+      <w:u w:val="single"/>
+    </w:rPr>
+  </w:style>
+  <w:style w:type="character" w:styleId="UnresolvedMention">
+    <w:name w:val="Unresolved Mention"/>
+    <w:basedOn w:val="DefaultParagraphFont"/>
+    <w:uiPriority w:val="99"/>
+    <w:semiHidden/>
+    <w:unhideWhenUsed/>
+    <w:rsid w:val="00197920"/>
+    <w:rPr>
+      <w:color w:val="808080"/>
+      <w:shd w:val="clear" w:color="auto" w:fill="E6E6E6"/>
+    </w:rPr>
   </w:style>
 </w:styles>
 </file>

</xml_diff>

<commit_message>
Fix typos in user study script
</commit_message>
<xml_diff>
--- a/documentation/User Study Script.docx
+++ b/documentation/User Study Script.docx
@@ -309,7 +309,13 @@
         </w:numPr>
       </w:pPr>
       <w:r>
-        <w:t xml:space="preserve">Mode 10: Run </w:t>
+        <w:t>Mode 1</w:t>
+      </w:r>
+      <w:r>
+        <w:t>1</w:t>
+      </w:r>
+      <w:r>
+        <w:t xml:space="preserve">: Run </w:t>
       </w:r>
       <w:r>
         <w:t>T</w:t>
@@ -353,389 +359,389 @@
           <w:numId w:val="3"/>
         </w:numPr>
       </w:pPr>
-      <w:r>
-        <w:t>Mode 2: unaided</w:t>
-      </w:r>
-    </w:p>
-    <w:p>
-      <w:pPr>
-        <w:pStyle w:val="ListParagraph"/>
-        <w:numPr>
-          <w:ilvl w:val="0"/>
-          <w:numId w:val="3"/>
-        </w:numPr>
-      </w:pPr>
-      <w:r>
-        <w:t xml:space="preserve">User TLX </w:t>
-      </w:r>
-    </w:p>
-    <w:p>
-      <w:pPr>
-        <w:pStyle w:val="ListParagraph"/>
-        <w:numPr>
-          <w:ilvl w:val="0"/>
-          <w:numId w:val="3"/>
-        </w:numPr>
-      </w:pPr>
-      <w:r>
-        <w:t>Mode 3: visual bar</w:t>
-      </w:r>
-    </w:p>
-    <w:p>
-      <w:pPr>
-        <w:pStyle w:val="ListParagraph"/>
-        <w:numPr>
-          <w:ilvl w:val="0"/>
-          <w:numId w:val="3"/>
-        </w:numPr>
-      </w:pPr>
-      <w:r>
-        <w:t xml:space="preserve">User TLX </w:t>
-      </w:r>
-    </w:p>
-    <w:p>
-      <w:pPr>
-        <w:pStyle w:val="ListParagraph"/>
-        <w:numPr>
-          <w:ilvl w:val="0"/>
-          <w:numId w:val="3"/>
-        </w:numPr>
-      </w:pPr>
-      <w:r>
-        <w:t>Mode 4: lateral VF, direct force</w:t>
-      </w:r>
-    </w:p>
-    <w:p>
-      <w:pPr>
-        <w:pStyle w:val="ListParagraph"/>
-        <w:numPr>
-          <w:ilvl w:val="0"/>
-          <w:numId w:val="3"/>
-        </w:numPr>
-      </w:pPr>
-      <w:r>
-        <w:t xml:space="preserve">User TLX </w:t>
-      </w:r>
-    </w:p>
-    <w:p>
-      <w:pPr>
-        <w:pStyle w:val="ListParagraph"/>
-        <w:numPr>
-          <w:ilvl w:val="0"/>
-          <w:numId w:val="3"/>
-        </w:numPr>
-      </w:pPr>
-      <w:r>
-        <w:t>Mode 5</w:t>
-      </w:r>
-      <w:r>
-        <w:t>: lateral VF, model-mediated force - repeat</w:t>
-      </w:r>
-    </w:p>
-    <w:p>
-      <w:pPr>
-        <w:pStyle w:val="ListParagraph"/>
-        <w:numPr>
-          <w:ilvl w:val="0"/>
-          <w:numId w:val="3"/>
-        </w:numPr>
-      </w:pPr>
-      <w:r>
-        <w:t xml:space="preserve">User TLX </w:t>
-      </w:r>
-    </w:p>
-    <w:p>
-      <w:pPr>
-        <w:rPr>
-          <w:b/>
-        </w:rPr>
-      </w:pPr>
-      <w:r>
-        <w:rPr>
-          <w:b/>
-        </w:rPr>
-        <w:t>Palpation Experiment</w:t>
-      </w:r>
-      <w:r>
-        <w:rPr>
-          <w:b/>
-        </w:rPr>
-        <w:t xml:space="preserve"> – direct force feedback</w:t>
-      </w:r>
-      <w:r>
-        <w:rPr>
-          <w:b/>
-        </w:rPr>
-        <w:t xml:space="preserve"> – restart robot with different organ letter each time</w:t>
-      </w:r>
-    </w:p>
-    <w:p>
-      <w:pPr>
-        <w:pStyle w:val="ListParagraph"/>
-        <w:numPr>
-          <w:ilvl w:val="0"/>
-          <w:numId w:val="3"/>
-        </w:numPr>
-      </w:pPr>
-      <w:r>
-        <w:t>First organ</w:t>
-      </w:r>
-      <w:r>
-        <w:t xml:space="preserve"> – </w:t>
-      </w:r>
-      <w:r>
-        <w:t xml:space="preserve">Mode </w:t>
-      </w:r>
-      <w:r>
-        <w:t>6</w:t>
-      </w:r>
-      <w:r>
-        <w:t>: palpation</w:t>
-      </w:r>
-    </w:p>
-    <w:p>
-      <w:pPr>
-        <w:pStyle w:val="ListParagraph"/>
-        <w:numPr>
-          <w:ilvl w:val="0"/>
-          <w:numId w:val="3"/>
-        </w:numPr>
-      </w:pPr>
-      <w:r>
-        <w:t>Repeat for 2</w:t>
-      </w:r>
-      <w:r>
-        <w:rPr>
-          <w:vertAlign w:val="superscript"/>
-        </w:rPr>
-        <w:t>nd</w:t>
-      </w:r>
-      <w:r>
-        <w:t xml:space="preserve"> organ</w:t>
-      </w:r>
-    </w:p>
-    <w:p>
-      <w:pPr>
-        <w:pStyle w:val="ListParagraph"/>
-        <w:numPr>
-          <w:ilvl w:val="0"/>
-          <w:numId w:val="3"/>
-        </w:numPr>
-      </w:pPr>
-      <w:r>
-        <w:t>Repeat for 3</w:t>
-      </w:r>
-      <w:r>
-        <w:rPr>
-          <w:vertAlign w:val="superscript"/>
-        </w:rPr>
-        <w:t>rd</w:t>
-      </w:r>
-      <w:r>
-        <w:t xml:space="preserve"> organ</w:t>
-      </w:r>
-    </w:p>
-    <w:p>
-      <w:pPr>
-        <w:pStyle w:val="ListParagraph"/>
-        <w:numPr>
-          <w:ilvl w:val="0"/>
-          <w:numId w:val="3"/>
-        </w:numPr>
-      </w:pPr>
-      <w:r>
-        <w:t>Repeat for 4</w:t>
-      </w:r>
-      <w:r>
-        <w:rPr>
-          <w:vertAlign w:val="superscript"/>
-        </w:rPr>
-        <w:t>th</w:t>
-      </w:r>
-      <w:r>
-        <w:t xml:space="preserve"> organ</w:t>
-      </w:r>
-    </w:p>
-    <w:p>
-      <w:pPr>
-        <w:pStyle w:val="ListParagraph"/>
-        <w:numPr>
-          <w:ilvl w:val="0"/>
-          <w:numId w:val="3"/>
-        </w:numPr>
-      </w:pPr>
-      <w:r>
-        <w:t xml:space="preserve">User </w:t>
-      </w:r>
-      <w:r>
-        <w:t>TLX</w:t>
-      </w:r>
-    </w:p>
-    <w:p>
-      <w:pPr>
-        <w:rPr>
-          <w:b/>
-        </w:rPr>
-      </w:pPr>
-      <w:r>
-        <w:rPr>
-          <w:b/>
-        </w:rPr>
-        <w:t>Palpation Experiment – GP</w:t>
-      </w:r>
-      <w:r>
-        <w:rPr>
-          <w:b/>
-        </w:rPr>
-        <w:t xml:space="preserve"> – restart </w:t>
-      </w:r>
-      <w:r>
-        <w:rPr>
-          <w:b/>
-        </w:rPr>
-        <w:t xml:space="preserve">all components: </w:t>
-      </w:r>
-      <w:r>
-        <w:rPr>
-          <w:b/>
-        </w:rPr>
-        <w:t xml:space="preserve">robot, vision, and </w:t>
-      </w:r>
-      <w:proofErr w:type="spellStart"/>
-      <w:r>
-        <w:rPr>
-          <w:b/>
-        </w:rPr>
-        <w:t>StudyControl</w:t>
-      </w:r>
-      <w:proofErr w:type="spellEnd"/>
-      <w:r>
-        <w:rPr>
-          <w:b/>
-        </w:rPr>
-        <w:t xml:space="preserve"> each time</w:t>
-      </w:r>
-      <w:r>
-        <w:rPr>
-          <w:b/>
-        </w:rPr>
-        <w:t xml:space="preserve"> – update </w:t>
-      </w:r>
-      <w:proofErr w:type="spellStart"/>
-      <w:r>
-        <w:rPr>
-          <w:b/>
-        </w:rPr>
-        <w:t>organ_letter</w:t>
-      </w:r>
-      <w:proofErr w:type="spellEnd"/>
-    </w:p>
-    <w:p>
-      <w:pPr>
-        <w:pStyle w:val="ListParagraph"/>
-        <w:numPr>
-          <w:ilvl w:val="0"/>
-          <w:numId w:val="3"/>
-        </w:numPr>
-      </w:pPr>
-      <w:r>
-        <w:t>First organ</w:t>
-      </w:r>
-      <w:r>
-        <w:t xml:space="preserve"> – </w:t>
-      </w:r>
-      <w:r>
-        <w:t xml:space="preserve">Mode </w:t>
-      </w:r>
-      <w:r>
-        <w:t>7</w:t>
-      </w:r>
-      <w:r>
-        <w:t>: palpation</w:t>
-      </w:r>
-      <w:r>
-        <w:t xml:space="preserve"> with GP</w:t>
-      </w:r>
-    </w:p>
-    <w:p>
-      <w:pPr>
-        <w:pStyle w:val="ListParagraph"/>
-        <w:numPr>
-          <w:ilvl w:val="0"/>
-          <w:numId w:val="3"/>
-        </w:numPr>
-      </w:pPr>
-      <w:r>
-        <w:t>Repeat for 2</w:t>
-      </w:r>
-      <w:r>
-        <w:rPr>
-          <w:vertAlign w:val="superscript"/>
-        </w:rPr>
-        <w:t>nd</w:t>
-      </w:r>
-      <w:r>
-        <w:t xml:space="preserve"> organ</w:t>
-      </w:r>
-    </w:p>
-    <w:p>
-      <w:pPr>
-        <w:pStyle w:val="ListParagraph"/>
-        <w:numPr>
-          <w:ilvl w:val="0"/>
-          <w:numId w:val="3"/>
-        </w:numPr>
-      </w:pPr>
-      <w:r>
-        <w:t>Repeat for 3</w:t>
-      </w:r>
-      <w:r>
-        <w:rPr>
-          <w:vertAlign w:val="superscript"/>
-        </w:rPr>
-        <w:t>rd</w:t>
-      </w:r>
-      <w:r>
-        <w:t xml:space="preserve"> organ</w:t>
-      </w:r>
-    </w:p>
-    <w:p>
-      <w:pPr>
-        <w:pStyle w:val="ListParagraph"/>
-        <w:numPr>
-          <w:ilvl w:val="0"/>
-          <w:numId w:val="3"/>
-        </w:numPr>
-      </w:pPr>
-      <w:r>
-        <w:t>Repeat for 4</w:t>
-      </w:r>
-      <w:r>
-        <w:rPr>
-          <w:vertAlign w:val="superscript"/>
-        </w:rPr>
-        <w:t>th</w:t>
-      </w:r>
-      <w:r>
-        <w:t xml:space="preserve"> organ</w:t>
-      </w:r>
-    </w:p>
-    <w:p>
-      <w:pPr>
-        <w:pStyle w:val="ListParagraph"/>
-        <w:numPr>
-          <w:ilvl w:val="0"/>
-          <w:numId w:val="3"/>
-        </w:numPr>
-      </w:pPr>
-      <w:r>
-        <w:t xml:space="preserve">User </w:t>
-      </w:r>
-      <w:r>
-        <w:t>TLX</w:t>
-      </w:r>
       <w:bookmarkStart w:id="0" w:name="_GoBack"/>
       <w:bookmarkEnd w:id="0"/>
+      <w:r>
+        <w:t>Mode 2: unaided</w:t>
+      </w:r>
+    </w:p>
+    <w:p>
+      <w:pPr>
+        <w:pStyle w:val="ListParagraph"/>
+        <w:numPr>
+          <w:ilvl w:val="0"/>
+          <w:numId w:val="3"/>
+        </w:numPr>
+      </w:pPr>
+      <w:r>
+        <w:t xml:space="preserve">User TLX </w:t>
+      </w:r>
+    </w:p>
+    <w:p>
+      <w:pPr>
+        <w:pStyle w:val="ListParagraph"/>
+        <w:numPr>
+          <w:ilvl w:val="0"/>
+          <w:numId w:val="3"/>
+        </w:numPr>
+      </w:pPr>
+      <w:r>
+        <w:t>Mode 3: visual bar</w:t>
+      </w:r>
+    </w:p>
+    <w:p>
+      <w:pPr>
+        <w:pStyle w:val="ListParagraph"/>
+        <w:numPr>
+          <w:ilvl w:val="0"/>
+          <w:numId w:val="3"/>
+        </w:numPr>
+      </w:pPr>
+      <w:r>
+        <w:t xml:space="preserve">User TLX </w:t>
+      </w:r>
+    </w:p>
+    <w:p>
+      <w:pPr>
+        <w:pStyle w:val="ListParagraph"/>
+        <w:numPr>
+          <w:ilvl w:val="0"/>
+          <w:numId w:val="3"/>
+        </w:numPr>
+      </w:pPr>
+      <w:r>
+        <w:t>Mode 4: lateral VF, direct force</w:t>
+      </w:r>
+    </w:p>
+    <w:p>
+      <w:pPr>
+        <w:pStyle w:val="ListParagraph"/>
+        <w:numPr>
+          <w:ilvl w:val="0"/>
+          <w:numId w:val="3"/>
+        </w:numPr>
+      </w:pPr>
+      <w:r>
+        <w:t xml:space="preserve">User TLX </w:t>
+      </w:r>
+    </w:p>
+    <w:p>
+      <w:pPr>
+        <w:pStyle w:val="ListParagraph"/>
+        <w:numPr>
+          <w:ilvl w:val="0"/>
+          <w:numId w:val="3"/>
+        </w:numPr>
+      </w:pPr>
+      <w:r>
+        <w:t>Mode 5</w:t>
+      </w:r>
+      <w:r>
+        <w:t>: lateral VF, model-mediated force</w:t>
+      </w:r>
+    </w:p>
+    <w:p>
+      <w:pPr>
+        <w:pStyle w:val="ListParagraph"/>
+        <w:numPr>
+          <w:ilvl w:val="0"/>
+          <w:numId w:val="3"/>
+        </w:numPr>
+      </w:pPr>
+      <w:r>
+        <w:t xml:space="preserve">User TLX </w:t>
+      </w:r>
+    </w:p>
+    <w:p>
+      <w:pPr>
+        <w:rPr>
+          <w:b/>
+        </w:rPr>
+      </w:pPr>
+      <w:r>
+        <w:rPr>
+          <w:b/>
+        </w:rPr>
+        <w:t>Palpation Experiment</w:t>
+      </w:r>
+      <w:r>
+        <w:rPr>
+          <w:b/>
+        </w:rPr>
+        <w:t xml:space="preserve"> – direct force feedback</w:t>
+      </w:r>
+      <w:r>
+        <w:rPr>
+          <w:b/>
+        </w:rPr>
+        <w:t xml:space="preserve"> – restart robot with different organ letter each time</w:t>
+      </w:r>
+    </w:p>
+    <w:p>
+      <w:pPr>
+        <w:pStyle w:val="ListParagraph"/>
+        <w:numPr>
+          <w:ilvl w:val="0"/>
+          <w:numId w:val="3"/>
+        </w:numPr>
+      </w:pPr>
+      <w:r>
+        <w:t>First organ</w:t>
+      </w:r>
+      <w:r>
+        <w:t xml:space="preserve"> – </w:t>
+      </w:r>
+      <w:r>
+        <w:t xml:space="preserve">Mode </w:t>
+      </w:r>
+      <w:r>
+        <w:t>6</w:t>
+      </w:r>
+      <w:r>
+        <w:t>: palpation</w:t>
+      </w:r>
+    </w:p>
+    <w:p>
+      <w:pPr>
+        <w:pStyle w:val="ListParagraph"/>
+        <w:numPr>
+          <w:ilvl w:val="0"/>
+          <w:numId w:val="3"/>
+        </w:numPr>
+      </w:pPr>
+      <w:r>
+        <w:t>Repeat for 2</w:t>
+      </w:r>
+      <w:r>
+        <w:rPr>
+          <w:vertAlign w:val="superscript"/>
+        </w:rPr>
+        <w:t>nd</w:t>
+      </w:r>
+      <w:r>
+        <w:t xml:space="preserve"> organ</w:t>
+      </w:r>
+    </w:p>
+    <w:p>
+      <w:pPr>
+        <w:pStyle w:val="ListParagraph"/>
+        <w:numPr>
+          <w:ilvl w:val="0"/>
+          <w:numId w:val="3"/>
+        </w:numPr>
+      </w:pPr>
+      <w:r>
+        <w:t>Repeat for 3</w:t>
+      </w:r>
+      <w:r>
+        <w:rPr>
+          <w:vertAlign w:val="superscript"/>
+        </w:rPr>
+        <w:t>rd</w:t>
+      </w:r>
+      <w:r>
+        <w:t xml:space="preserve"> organ</w:t>
+      </w:r>
+    </w:p>
+    <w:p>
+      <w:pPr>
+        <w:pStyle w:val="ListParagraph"/>
+        <w:numPr>
+          <w:ilvl w:val="0"/>
+          <w:numId w:val="3"/>
+        </w:numPr>
+      </w:pPr>
+      <w:r>
+        <w:t>Repeat for 4</w:t>
+      </w:r>
+      <w:r>
+        <w:rPr>
+          <w:vertAlign w:val="superscript"/>
+        </w:rPr>
+        <w:t>th</w:t>
+      </w:r>
+      <w:r>
+        <w:t xml:space="preserve"> organ</w:t>
+      </w:r>
+    </w:p>
+    <w:p>
+      <w:pPr>
+        <w:pStyle w:val="ListParagraph"/>
+        <w:numPr>
+          <w:ilvl w:val="0"/>
+          <w:numId w:val="3"/>
+        </w:numPr>
+      </w:pPr>
+      <w:r>
+        <w:t xml:space="preserve">User </w:t>
+      </w:r>
+      <w:r>
+        <w:t>TLX</w:t>
+      </w:r>
+    </w:p>
+    <w:p>
+      <w:pPr>
+        <w:rPr>
+          <w:b/>
+        </w:rPr>
+      </w:pPr>
+      <w:r>
+        <w:rPr>
+          <w:b/>
+        </w:rPr>
+        <w:t>Palpation Experiment – GP</w:t>
+      </w:r>
+      <w:r>
+        <w:rPr>
+          <w:b/>
+        </w:rPr>
+        <w:t xml:space="preserve"> – restart </w:t>
+      </w:r>
+      <w:r>
+        <w:rPr>
+          <w:b/>
+        </w:rPr>
+        <w:t xml:space="preserve">all components: </w:t>
+      </w:r>
+      <w:r>
+        <w:rPr>
+          <w:b/>
+        </w:rPr>
+        <w:t xml:space="preserve">robot, vision, and </w:t>
+      </w:r>
+      <w:proofErr w:type="spellStart"/>
+      <w:r>
+        <w:rPr>
+          <w:b/>
+        </w:rPr>
+        <w:t>StudyControl</w:t>
+      </w:r>
+      <w:proofErr w:type="spellEnd"/>
+      <w:r>
+        <w:rPr>
+          <w:b/>
+        </w:rPr>
+        <w:t xml:space="preserve"> each time</w:t>
+      </w:r>
+      <w:r>
+        <w:rPr>
+          <w:b/>
+        </w:rPr>
+        <w:t xml:space="preserve"> – update </w:t>
+      </w:r>
+      <w:proofErr w:type="spellStart"/>
+      <w:r>
+        <w:rPr>
+          <w:b/>
+        </w:rPr>
+        <w:t>organ_letter</w:t>
+      </w:r>
+      <w:proofErr w:type="spellEnd"/>
+    </w:p>
+    <w:p>
+      <w:pPr>
+        <w:pStyle w:val="ListParagraph"/>
+        <w:numPr>
+          <w:ilvl w:val="0"/>
+          <w:numId w:val="3"/>
+        </w:numPr>
+      </w:pPr>
+      <w:r>
+        <w:t>First organ</w:t>
+      </w:r>
+      <w:r>
+        <w:t xml:space="preserve"> – </w:t>
+      </w:r>
+      <w:r>
+        <w:t xml:space="preserve">Mode </w:t>
+      </w:r>
+      <w:r>
+        <w:t>7</w:t>
+      </w:r>
+      <w:r>
+        <w:t>: palpation</w:t>
+      </w:r>
+      <w:r>
+        <w:t xml:space="preserve"> with GP</w:t>
+      </w:r>
+    </w:p>
+    <w:p>
+      <w:pPr>
+        <w:pStyle w:val="ListParagraph"/>
+        <w:numPr>
+          <w:ilvl w:val="0"/>
+          <w:numId w:val="3"/>
+        </w:numPr>
+      </w:pPr>
+      <w:r>
+        <w:t>Repeat for 2</w:t>
+      </w:r>
+      <w:r>
+        <w:rPr>
+          <w:vertAlign w:val="superscript"/>
+        </w:rPr>
+        <w:t>nd</w:t>
+      </w:r>
+      <w:r>
+        <w:t xml:space="preserve"> organ</w:t>
+      </w:r>
+    </w:p>
+    <w:p>
+      <w:pPr>
+        <w:pStyle w:val="ListParagraph"/>
+        <w:numPr>
+          <w:ilvl w:val="0"/>
+          <w:numId w:val="3"/>
+        </w:numPr>
+      </w:pPr>
+      <w:r>
+        <w:t>Repeat for 3</w:t>
+      </w:r>
+      <w:r>
+        <w:rPr>
+          <w:vertAlign w:val="superscript"/>
+        </w:rPr>
+        <w:t>rd</w:t>
+      </w:r>
+      <w:r>
+        <w:t xml:space="preserve"> organ</w:t>
+      </w:r>
+    </w:p>
+    <w:p>
+      <w:pPr>
+        <w:pStyle w:val="ListParagraph"/>
+        <w:numPr>
+          <w:ilvl w:val="0"/>
+          <w:numId w:val="3"/>
+        </w:numPr>
+      </w:pPr>
+      <w:r>
+        <w:t>Repeat for 4</w:t>
+      </w:r>
+      <w:r>
+        <w:rPr>
+          <w:vertAlign w:val="superscript"/>
+        </w:rPr>
+        <w:t>th</w:t>
+      </w:r>
+      <w:r>
+        <w:t xml:space="preserve"> organ</w:t>
+      </w:r>
+    </w:p>
+    <w:p>
+      <w:pPr>
+        <w:pStyle w:val="ListParagraph"/>
+        <w:numPr>
+          <w:ilvl w:val="0"/>
+          <w:numId w:val="3"/>
+        </w:numPr>
+      </w:pPr>
+      <w:r>
+        <w:t xml:space="preserve">User </w:t>
+      </w:r>
+      <w:r>
+        <w:t>TLX</w:t>
+      </w:r>
     </w:p>
     <w:p>
       <w:pPr>
@@ -1340,7 +1346,7 @@
       </w:pPr>
     </w:pPrDefault>
   </w:docDefaults>
-  <w:latentStyles w:defLockedState="0" w:defUIPriority="99" w:defSemiHidden="0" w:defUnhideWhenUsed="0" w:defQFormat="0" w:count="375">
+  <w:latentStyles w:defLockedState="0" w:defUIPriority="99" w:defSemiHidden="0" w:defUnhideWhenUsed="0" w:defQFormat="0" w:count="376">
     <w:lsdException w:name="Normal" w:uiPriority="0" w:qFormat="1"/>
     <w:lsdException w:name="heading 1" w:uiPriority="9" w:qFormat="1"/>
     <w:lsdException w:name="heading 2" w:semiHidden="1" w:uiPriority="9" w:unhideWhenUsed="1" w:qFormat="1"/>
@@ -1446,7 +1452,6 @@
     <w:lsdException w:name="HTML Sample" w:semiHidden="1" w:unhideWhenUsed="1"/>
     <w:lsdException w:name="HTML Typewriter" w:semiHidden="1" w:unhideWhenUsed="1"/>
     <w:lsdException w:name="HTML Variable" w:semiHidden="1" w:unhideWhenUsed="1"/>
-    <w:lsdException w:name="Normal Table" w:semiHidden="1" w:unhideWhenUsed="1"/>
     <w:lsdException w:name="annotation subject" w:semiHidden="1" w:unhideWhenUsed="1"/>
     <w:lsdException w:name="No List" w:semiHidden="1" w:unhideWhenUsed="1"/>
     <w:lsdException w:name="Outline List 1" w:semiHidden="1" w:unhideWhenUsed="1"/>
@@ -1493,10 +1498,8 @@
     <w:lsdException w:name="Table Subtle 2" w:semiHidden="1" w:unhideWhenUsed="1"/>
     <w:lsdException w:name="Table Web 1" w:semiHidden="1" w:unhideWhenUsed="1"/>
     <w:lsdException w:name="Table Web 2" w:semiHidden="1" w:unhideWhenUsed="1"/>
-    <w:lsdException w:name="Table Web 3" w:semiHidden="1" w:unhideWhenUsed="1"/>
     <w:lsdException w:name="Balloon Text" w:semiHidden="1" w:unhideWhenUsed="1"/>
     <w:lsdException w:name="Table Grid" w:uiPriority="39"/>
-    <w:lsdException w:name="Table Theme" w:semiHidden="1" w:unhideWhenUsed="1"/>
     <w:lsdException w:name="Placeholder Text" w:semiHidden="1"/>
     <w:lsdException w:name="No Spacing" w:uiPriority="1" w:qFormat="1"/>
     <w:lsdException w:name="Light Shading" w:uiPriority="60"/>
@@ -1716,6 +1719,7 @@
     <w:lsdException w:name="Smart Hyperlink" w:semiHidden="1" w:unhideWhenUsed="1"/>
     <w:lsdException w:name="Hashtag" w:semiHidden="1" w:unhideWhenUsed="1"/>
     <w:lsdException w:name="Unresolved Mention" w:semiHidden="1" w:unhideWhenUsed="1"/>
+    <w:lsdException w:name="Smart Link" w:semiHidden="1" w:unhideWhenUsed="1"/>
   </w:latentStyles>
   <w:style w:type="paragraph" w:default="1" w:styleId="Normal">
     <w:name w:val="Normal"/>

</xml_diff>